<commit_message>
updated bullets and resume
</commit_message>
<xml_diff>
--- a/public/assets/KennyCummingsResume.docx
+++ b/public/assets/KennyCummingsResume.docx
@@ -1374,7 +1374,15 @@
           <w:sz w:val="14"/>
           <w:szCs w:val="14"/>
         </w:rPr>
-        <w:t xml:space="preserve">Proficiently utilized Google </w:t>
+        <w:t>Effectively</w:t>
+      </w:r>
+      <w:r>
+        <w:rPr>
+          <w:rFonts w:ascii="Avenir Book" w:hAnsi="Avenir Book" w:cs="Calibri"/>
+          <w:sz w:val="14"/>
+          <w:szCs w:val="14"/>
+        </w:rPr>
+        <w:t xml:space="preserve"> utilized Google </w:t>
       </w:r>
       <w:r>
         <w:rPr>

</xml_diff>

<commit_message>
Updated Resume Word document
</commit_message>
<xml_diff>
--- a/public/assets/KennyCummingsResume.docx
+++ b/public/assets/KennyCummingsResume.docx
@@ -1,6 +1,6 @@
 
 <file path=word/document.xml><?xml version="1.0" encoding="utf-8"?>
-<w:document xmlns:wpc="http://schemas.microsoft.com/office/word/2010/wordprocessingCanvas" xmlns:cx="http://schemas.microsoft.com/office/drawing/2014/chartex" xmlns:cx1="http://schemas.microsoft.com/office/drawing/2015/9/8/chartex" xmlns:cx2="http://schemas.microsoft.com/office/drawing/2015/10/21/chartex" xmlns:cx3="http://schemas.microsoft.com/office/drawing/2016/5/9/chartex" xmlns:cx4="http://schemas.microsoft.com/office/drawing/2016/5/10/chartex" xmlns:cx5="http://schemas.microsoft.com/office/drawing/2016/5/11/chartex" xmlns:cx6="http://schemas.microsoft.com/office/drawing/2016/5/12/chartex" xmlns:cx7="http://schemas.microsoft.com/office/drawing/2016/5/13/chartex" xmlns:cx8="http://schemas.microsoft.com/office/drawing/2016/5/14/chartex" xmlns:mc="http://schemas.openxmlformats.org/markup-compatibility/2006" xmlns:aink="http://schemas.microsoft.com/office/drawing/2016/ink" xmlns:am3d="http://schemas.microsoft.com/office/drawing/2017/model3d" xmlns:o="urn:schemas-microsoft-com:office:office" xmlns:oel="http://schemas.microsoft.com/office/2019/extlst" xmlns:r="http://schemas.openxmlformats.org/officeDocument/2006/relationships" xmlns:m="http://schemas.openxmlformats.org/officeDocument/2006/math" xmlns:v="urn:schemas-microsoft-com:vml" xmlns:wp14="http://schemas.microsoft.com/office/word/2010/wordprocessingDrawing" xmlns:wp="http://schemas.openxmlformats.org/drawingml/2006/wordprocessingDrawing" xmlns:w10="urn:schemas-microsoft-com:office:word" xmlns:w="http://schemas.openxmlformats.org/wordprocessingml/2006/main" xmlns:w14="http://schemas.microsoft.com/office/word/2010/wordml" xmlns:w15="http://schemas.microsoft.com/office/word/2012/wordml" xmlns:w16cex="http://schemas.microsoft.com/office/word/2018/wordml/cex" xmlns:w16cid="http://schemas.microsoft.com/office/word/2016/wordml/cid" xmlns:w16="http://schemas.microsoft.com/office/word/2018/wordml" xmlns:w16sdtdh="http://schemas.microsoft.com/office/word/2020/wordml/sdtdatahash" xmlns:w16se="http://schemas.microsoft.com/office/word/2015/wordml/symex" xmlns:wpg="http://schemas.microsoft.com/office/word/2010/wordprocessingGroup" xmlns:wpi="http://schemas.microsoft.com/office/word/2010/wordprocessingInk" xmlns:wne="http://schemas.microsoft.com/office/word/2006/wordml" xmlns:wps="http://schemas.microsoft.com/office/word/2010/wordprocessingShape" mc:Ignorable="w14 w15 w16se w16cid w16 w16cex w16sdtdh wp14">
+<w:document xmlns:wpc="http://schemas.microsoft.com/office/word/2010/wordprocessingCanvas" xmlns:cx="http://schemas.microsoft.com/office/drawing/2014/chartex" xmlns:cx1="http://schemas.microsoft.com/office/drawing/2015/9/8/chartex" xmlns:cx2="http://schemas.microsoft.com/office/drawing/2015/10/21/chartex" xmlns:cx3="http://schemas.microsoft.com/office/drawing/2016/5/9/chartex" xmlns:cx4="http://schemas.microsoft.com/office/drawing/2016/5/10/chartex" xmlns:cx5="http://schemas.microsoft.com/office/drawing/2016/5/11/chartex" xmlns:cx6="http://schemas.microsoft.com/office/drawing/2016/5/12/chartex" xmlns:cx7="http://schemas.microsoft.com/office/drawing/2016/5/13/chartex" xmlns:cx8="http://schemas.microsoft.com/office/drawing/2016/5/14/chartex" xmlns:mc="http://schemas.openxmlformats.org/markup-compatibility/2006" xmlns:aink="http://schemas.microsoft.com/office/drawing/2016/ink" xmlns:am3d="http://schemas.microsoft.com/office/drawing/2017/model3d" xmlns:o="urn:schemas-microsoft-com:office:office" xmlns:oel="http://schemas.microsoft.com/office/2019/extlst" xmlns:r="http://schemas.openxmlformats.org/officeDocument/2006/relationships" xmlns:m="http://schemas.openxmlformats.org/officeDocument/2006/math" xmlns:v="urn:schemas-microsoft-com:vml" xmlns:wp14="http://schemas.microsoft.com/office/word/2010/wordprocessingDrawing" xmlns:wp="http://schemas.openxmlformats.org/drawingml/2006/wordprocessingDrawing" xmlns:w10="urn:schemas-microsoft-com:office:word" xmlns:w="http://schemas.openxmlformats.org/wordprocessingml/2006/main" xmlns:w14="http://schemas.microsoft.com/office/word/2010/wordml" xmlns:w15="http://schemas.microsoft.com/office/word/2012/wordml" xmlns:w16cex="http://schemas.microsoft.com/office/word/2018/wordml/cex" xmlns:w16cid="http://schemas.microsoft.com/office/word/2016/wordml/cid" xmlns:w16="http://schemas.microsoft.com/office/word/2018/wordml" xmlns:w16du="http://schemas.microsoft.com/office/word/2023/wordml/word16du" xmlns:w16sdtdh="http://schemas.microsoft.com/office/word/2020/wordml/sdtdatahash" xmlns:w16sdtfl="http://schemas.microsoft.com/office/word/2024/wordml/sdtformatlock" xmlns:w16se="http://schemas.microsoft.com/office/word/2015/wordml/symex" xmlns:wpg="http://schemas.microsoft.com/office/word/2010/wordprocessingGroup" xmlns:wpi="http://schemas.microsoft.com/office/word/2010/wordprocessingInk" xmlns:wne="http://schemas.microsoft.com/office/word/2006/wordml" xmlns:wps="http://schemas.microsoft.com/office/word/2010/wordprocessingShape" mc:Ignorable="w14 w15 w16se w16cid w16 w16cex w16sdtdh w16sdtfl w16du wp14">
   <w:body>
     <w:p>
       <w:pPr>
@@ -940,7 +940,6 @@
           <w:tab w:val="left" w:pos="1800"/>
         </w:tabs>
         <w:contextualSpacing/>
-        <w:jc w:val="center"/>
         <w:rPr>
           <w:rFonts w:ascii="Avenir Book" w:hAnsi="Avenir Book" w:cs="Calibri"/>
           <w:bCs/>
@@ -955,40 +954,21 @@
           <w:tab w:val="left" w:pos="1800"/>
         </w:tabs>
         <w:contextualSpacing/>
-        <w:jc w:val="both"/>
-        <w:rPr>
-          <w:rFonts w:ascii="Avenir Book" w:hAnsi="Avenir Book" w:cs="Calibri"/>
-          <w:bCs/>
-          <w:sz w:val="14"/>
-          <w:szCs w:val="14"/>
-        </w:rPr>
-      </w:pPr>
-      <w:r>
-        <w:rPr>
-          <w:rFonts w:ascii="Avenir Book" w:hAnsi="Avenir Book" w:cs="Calibri"/>
-          <w:bCs/>
-          <w:sz w:val="14"/>
-          <w:szCs w:val="14"/>
-        </w:rPr>
-        <w:t>ASIAN WORLD OF MARTIAL ARTS, Philadelphia</w:t>
-      </w:r>
-      <w:r>
-        <w:rPr>
-          <w:rFonts w:ascii="Avenir Book" w:hAnsi="Avenir Book" w:cs="Calibri"/>
-          <w:bCs/>
-          <w:sz w:val="14"/>
-          <w:szCs w:val="14"/>
-        </w:rPr>
-        <w:t xml:space="preserve">, </w:t>
-      </w:r>
-      <w:r>
-        <w:rPr>
-          <w:rFonts w:ascii="Avenir Book" w:hAnsi="Avenir Book" w:cs="Calibri"/>
-          <w:bCs/>
-          <w:sz w:val="14"/>
-          <w:szCs w:val="14"/>
-        </w:rPr>
-        <w:t>PA</w:t>
+        <w:rPr>
+          <w:rFonts w:ascii="Avenir Book" w:hAnsi="Avenir Book" w:cs="Calibri"/>
+          <w:bCs/>
+          <w:sz w:val="14"/>
+          <w:szCs w:val="14"/>
+        </w:rPr>
+      </w:pPr>
+      <w:r>
+        <w:rPr>
+          <w:rFonts w:ascii="Avenir Book" w:hAnsi="Avenir Book" w:cs="Calibri"/>
+          <w:bCs/>
+          <w:sz w:val="14"/>
+          <w:szCs w:val="14"/>
+        </w:rPr>
+        <w:t>VANGUARD, Malvern, PA</w:t>
       </w:r>
       <w:r>
         <w:rPr>
@@ -1016,7 +996,6 @@
           <w:szCs w:val="14"/>
         </w:rPr>
         <w:tab/>
-        <w:t xml:space="preserve">       </w:t>
       </w:r>
       <w:r>
         <w:rPr>
@@ -1026,7 +1005,6 @@
           <w:szCs w:val="14"/>
         </w:rPr>
         <w:tab/>
-        <w:t xml:space="preserve">    </w:t>
       </w:r>
       <w:r>
         <w:rPr>
@@ -1036,7 +1014,6 @@
           <w:szCs w:val="14"/>
         </w:rPr>
         <w:tab/>
-        <w:t xml:space="preserve">       </w:t>
       </w:r>
       <w:r>
         <w:rPr>
@@ -1046,7 +1023,6 @@
           <w:szCs w:val="14"/>
         </w:rPr>
         <w:tab/>
-        <w:t xml:space="preserve">            </w:t>
       </w:r>
       <w:r>
         <w:rPr>
@@ -1064,52 +1040,26 @@
           <w:sz w:val="14"/>
           <w:szCs w:val="14"/>
         </w:rPr>
-        <w:t>Nov</w:t>
-      </w:r>
-      <w:r>
-        <w:rPr>
-          <w:rFonts w:ascii="Avenir Book" w:hAnsi="Avenir Book" w:cs="Calibri"/>
-          <w:bCs/>
-          <w:sz w:val="14"/>
-          <w:szCs w:val="14"/>
-        </w:rPr>
-        <w:t xml:space="preserve"> 2022</w:t>
-      </w:r>
-      <w:r>
-        <w:rPr>
-          <w:rFonts w:ascii="Avenir Book" w:hAnsi="Avenir Book" w:cs="Calibri"/>
-          <w:bCs/>
-          <w:sz w:val="14"/>
-          <w:szCs w:val="14"/>
-        </w:rPr>
-        <w:t xml:space="preserve"> </w:t>
-      </w:r>
-      <w:r>
-        <w:rPr>
-          <w:rFonts w:ascii="Avenir Book" w:hAnsi="Avenir Book" w:cs="Calibri"/>
-          <w:bCs/>
-          <w:sz w:val="14"/>
-          <w:szCs w:val="14"/>
-        </w:rPr>
-        <w:t xml:space="preserve">– </w:t>
-      </w:r>
-      <w:r>
-        <w:rPr>
-          <w:rFonts w:ascii="Avenir Book" w:hAnsi="Avenir Book" w:cs="Calibri"/>
-          <w:bCs/>
-          <w:sz w:val="14"/>
-          <w:szCs w:val="14"/>
-        </w:rPr>
-        <w:t>Aug</w:t>
-      </w:r>
-      <w:r>
-        <w:rPr>
-          <w:rFonts w:ascii="Avenir Book" w:hAnsi="Avenir Book" w:cs="Calibri"/>
-          <w:bCs/>
-          <w:sz w:val="14"/>
-          <w:szCs w:val="14"/>
-        </w:rPr>
-        <w:t xml:space="preserve"> 2023</w:t>
+        <w:tab/>
+      </w:r>
+      <w:r>
+        <w:rPr>
+          <w:rFonts w:ascii="Avenir Book" w:hAnsi="Avenir Book" w:cs="Calibri"/>
+          <w:bCs/>
+          <w:sz w:val="14"/>
+          <w:szCs w:val="14"/>
+        </w:rPr>
+        <w:tab/>
+      </w:r>
+      <w:r>
+        <w:rPr>
+          <w:rFonts w:ascii="Avenir Book" w:hAnsi="Avenir Book" w:cs="Calibri"/>
+          <w:bCs/>
+          <w:sz w:val="14"/>
+          <w:szCs w:val="14"/>
+        </w:rPr>
+        <w:tab/>
+        <w:t>Nov 2024 – Present</w:t>
       </w:r>
     </w:p>
     <w:p>
@@ -1118,11 +1068,9 @@
           <w:tab w:val="left" w:pos="1800"/>
         </w:tabs>
         <w:contextualSpacing/>
-        <w:jc w:val="both"/>
         <w:rPr>
           <w:rFonts w:ascii="Avenir Book" w:hAnsi="Avenir Book" w:cs="Calibri"/>
           <w:b/>
-          <w:bCs/>
           <w:sz w:val="14"/>
           <w:szCs w:val="14"/>
         </w:rPr>
@@ -1131,11 +1079,10 @@
         <w:rPr>
           <w:rFonts w:ascii="Avenir Book" w:hAnsi="Avenir Book" w:cs="Calibri"/>
           <w:b/>
-          <w:bCs/>
-          <w:sz w:val="14"/>
-          <w:szCs w:val="14"/>
-        </w:rPr>
-        <w:t>Web Content Specialist</w:t>
+          <w:sz w:val="14"/>
+          <w:szCs w:val="14"/>
+        </w:rPr>
+        <w:t>AEM Web Content Author</w:t>
       </w:r>
     </w:p>
     <w:p>
@@ -1168,7 +1115,39 @@
           <w:sz w:val="14"/>
           <w:szCs w:val="14"/>
         </w:rPr>
-        <w:t>Achieved an impressive 100% increase in clicks, impressions, and click-through-rate over a 6-month period by implementing strategic enhancements such as new copy, metadata optimization, navigation improvements, and best SEO practices</w:t>
+        <w:t>Develop</w:t>
+      </w:r>
+      <w:r>
+        <w:rPr>
+          <w:rFonts w:ascii="Avenir Book" w:hAnsi="Avenir Book" w:cs="Calibri"/>
+          <w:sz w:val="14"/>
+          <w:szCs w:val="14"/>
+        </w:rPr>
+        <w:t>s</w:t>
+      </w:r>
+      <w:r>
+        <w:rPr>
+          <w:rFonts w:ascii="Avenir Book" w:hAnsi="Avenir Book" w:cs="Calibri"/>
+          <w:sz w:val="14"/>
+          <w:szCs w:val="14"/>
+        </w:rPr>
+        <w:t xml:space="preserve"> and manage</w:t>
+      </w:r>
+      <w:r>
+        <w:rPr>
+          <w:rFonts w:ascii="Avenir Book" w:hAnsi="Avenir Book" w:cs="Calibri"/>
+          <w:sz w:val="14"/>
+          <w:szCs w:val="14"/>
+        </w:rPr>
+        <w:t>s</w:t>
+      </w:r>
+      <w:r>
+        <w:rPr>
+          <w:rFonts w:ascii="Avenir Book" w:hAnsi="Avenir Book" w:cs="Calibri"/>
+          <w:sz w:val="14"/>
+          <w:szCs w:val="14"/>
+        </w:rPr>
+        <w:t xml:space="preserve"> web content using Adobe Experience Manager (AEM), ensuring alignment with company standards and user expereince best practices</w:t>
       </w:r>
     </w:p>
     <w:p>
@@ -1201,7 +1180,7 @@
           <w:sz w:val="14"/>
           <w:szCs w:val="14"/>
         </w:rPr>
-        <w:t>Utilized knowledge of HTML, CSS, JavaScript, and Shopify Liquid to maintain and advance website</w:t>
+        <w:t>Colloborates with cross-functional teams to enhance website functionality and user engagement</w:t>
       </w:r>
     </w:p>
     <w:p>
@@ -1234,7 +1213,7 @@
           <w:sz w:val="14"/>
           <w:szCs w:val="14"/>
         </w:rPr>
-        <w:t>Led a critical project overseeing the seamless website host migration from Shopify to Magento</w:t>
+        <w:t>Implements SEO strategies to improve search engine rankings and drive organic traffic</w:t>
       </w:r>
     </w:p>
     <w:p>
@@ -1267,15 +1246,15 @@
           <w:sz w:val="14"/>
           <w:szCs w:val="14"/>
         </w:rPr>
-        <w:t>Designed a captivating</w:t>
-      </w:r>
-      <w:r>
-        <w:rPr>
-          <w:rFonts w:ascii="Avenir Book" w:hAnsi="Avenir Book" w:cs="Calibri"/>
-          <w:sz w:val="14"/>
-          <w:szCs w:val="14"/>
-        </w:rPr>
-        <w:t xml:space="preserve"> new homepage for the Magento site</w:t>
+        <w:t>Utilizes</w:t>
+      </w:r>
+      <w:r>
+        <w:rPr>
+          <w:rFonts w:ascii="Avenir Book" w:hAnsi="Avenir Book" w:cs="Calibri"/>
+          <w:sz w:val="14"/>
+          <w:szCs w:val="14"/>
+        </w:rPr>
+        <w:t xml:space="preserve"> coding languages such as JavaScript, CSS, and HTML to create and enhance web content</w:t>
       </w:r>
     </w:p>
     <w:p>
@@ -1308,7 +1287,219 @@
           <w:sz w:val="14"/>
           <w:szCs w:val="14"/>
         </w:rPr>
-        <w:t>Nurtured business partnerships with NetElixir to strengthen SEO, site mapping, and content strategies</w:t>
+        <w:t>Adheres to</w:t>
+      </w:r>
+      <w:r>
+        <w:rPr>
+          <w:rFonts w:ascii="Avenir Book" w:hAnsi="Avenir Book" w:cs="Calibri"/>
+          <w:sz w:val="14"/>
+          <w:szCs w:val="14"/>
+        </w:rPr>
+        <w:t xml:space="preserve"> Agile best practices, working with Adobe Workfront and JIRA Kanban boards</w:t>
+      </w:r>
+    </w:p>
+    <w:p>
+      <w:pPr>
+        <w:tabs>
+          <w:tab w:val="left" w:pos="1800"/>
+        </w:tabs>
+        <w:contextualSpacing/>
+        <w:jc w:val="both"/>
+        <w:rPr>
+          <w:rFonts w:ascii="Avenir Book" w:hAnsi="Avenir Book" w:cs="Calibri"/>
+          <w:bCs/>
+          <w:sz w:val="14"/>
+          <w:szCs w:val="14"/>
+        </w:rPr>
+      </w:pPr>
+    </w:p>
+    <w:p>
+      <w:pPr>
+        <w:tabs>
+          <w:tab w:val="left" w:pos="1800"/>
+        </w:tabs>
+        <w:contextualSpacing/>
+        <w:jc w:val="both"/>
+        <w:rPr>
+          <w:rFonts w:ascii="Avenir Book" w:hAnsi="Avenir Book" w:cs="Calibri"/>
+          <w:bCs/>
+          <w:sz w:val="14"/>
+          <w:szCs w:val="14"/>
+        </w:rPr>
+      </w:pPr>
+      <w:r>
+        <w:rPr>
+          <w:rFonts w:ascii="Avenir Book" w:hAnsi="Avenir Book" w:cs="Calibri"/>
+          <w:bCs/>
+          <w:sz w:val="14"/>
+          <w:szCs w:val="14"/>
+        </w:rPr>
+        <w:t>ASIAN WORLD OF MARTIAL ARTS, Philadelphia</w:t>
+      </w:r>
+      <w:r>
+        <w:rPr>
+          <w:rFonts w:ascii="Avenir Book" w:hAnsi="Avenir Book" w:cs="Calibri"/>
+          <w:bCs/>
+          <w:sz w:val="14"/>
+          <w:szCs w:val="14"/>
+        </w:rPr>
+        <w:t xml:space="preserve">, </w:t>
+      </w:r>
+      <w:r>
+        <w:rPr>
+          <w:rFonts w:ascii="Avenir Book" w:hAnsi="Avenir Book" w:cs="Calibri"/>
+          <w:bCs/>
+          <w:sz w:val="14"/>
+          <w:szCs w:val="14"/>
+        </w:rPr>
+        <w:t>PA</w:t>
+      </w:r>
+      <w:r>
+        <w:rPr>
+          <w:rFonts w:ascii="Avenir Book" w:hAnsi="Avenir Book" w:cs="Calibri"/>
+          <w:bCs/>
+          <w:sz w:val="14"/>
+          <w:szCs w:val="14"/>
+        </w:rPr>
+        <w:tab/>
+      </w:r>
+      <w:r>
+        <w:rPr>
+          <w:rFonts w:ascii="Avenir Book" w:hAnsi="Avenir Book" w:cs="Calibri"/>
+          <w:bCs/>
+          <w:sz w:val="14"/>
+          <w:szCs w:val="14"/>
+        </w:rPr>
+        <w:tab/>
+      </w:r>
+      <w:r>
+        <w:rPr>
+          <w:rFonts w:ascii="Avenir Book" w:hAnsi="Avenir Book" w:cs="Calibri"/>
+          <w:bCs/>
+          <w:sz w:val="14"/>
+          <w:szCs w:val="14"/>
+        </w:rPr>
+        <w:tab/>
+        <w:t xml:space="preserve">       </w:t>
+      </w:r>
+      <w:r>
+        <w:rPr>
+          <w:rFonts w:ascii="Avenir Book" w:hAnsi="Avenir Book" w:cs="Calibri"/>
+          <w:bCs/>
+          <w:sz w:val="14"/>
+          <w:szCs w:val="14"/>
+        </w:rPr>
+        <w:tab/>
+        <w:t xml:space="preserve">    </w:t>
+      </w:r>
+      <w:r>
+        <w:rPr>
+          <w:rFonts w:ascii="Avenir Book" w:hAnsi="Avenir Book" w:cs="Calibri"/>
+          <w:bCs/>
+          <w:sz w:val="14"/>
+          <w:szCs w:val="14"/>
+        </w:rPr>
+        <w:tab/>
+        <w:t xml:space="preserve">       </w:t>
+      </w:r>
+      <w:r>
+        <w:rPr>
+          <w:rFonts w:ascii="Avenir Book" w:hAnsi="Avenir Book" w:cs="Calibri"/>
+          <w:bCs/>
+          <w:sz w:val="14"/>
+          <w:szCs w:val="14"/>
+        </w:rPr>
+        <w:tab/>
+        <w:t xml:space="preserve">            </w:t>
+      </w:r>
+      <w:r>
+        <w:rPr>
+          <w:rFonts w:ascii="Avenir Book" w:hAnsi="Avenir Book" w:cs="Calibri"/>
+          <w:bCs/>
+          <w:sz w:val="14"/>
+          <w:szCs w:val="14"/>
+        </w:rPr>
+        <w:tab/>
+      </w:r>
+      <w:r>
+        <w:rPr>
+          <w:rFonts w:ascii="Avenir Book" w:hAnsi="Avenir Book" w:cs="Calibri"/>
+          <w:bCs/>
+          <w:sz w:val="14"/>
+          <w:szCs w:val="14"/>
+        </w:rPr>
+        <w:t>Nov</w:t>
+      </w:r>
+      <w:r>
+        <w:rPr>
+          <w:rFonts w:ascii="Avenir Book" w:hAnsi="Avenir Book" w:cs="Calibri"/>
+          <w:bCs/>
+          <w:sz w:val="14"/>
+          <w:szCs w:val="14"/>
+        </w:rPr>
+        <w:t xml:space="preserve"> 2022</w:t>
+      </w:r>
+      <w:r>
+        <w:rPr>
+          <w:rFonts w:ascii="Avenir Book" w:hAnsi="Avenir Book" w:cs="Calibri"/>
+          <w:bCs/>
+          <w:sz w:val="14"/>
+          <w:szCs w:val="14"/>
+        </w:rPr>
+        <w:t xml:space="preserve"> </w:t>
+      </w:r>
+      <w:r>
+        <w:rPr>
+          <w:rFonts w:ascii="Avenir Book" w:hAnsi="Avenir Book" w:cs="Calibri"/>
+          <w:bCs/>
+          <w:sz w:val="14"/>
+          <w:szCs w:val="14"/>
+        </w:rPr>
+        <w:t xml:space="preserve">– </w:t>
+      </w:r>
+      <w:r>
+        <w:rPr>
+          <w:rFonts w:ascii="Avenir Book" w:hAnsi="Avenir Book" w:cs="Calibri"/>
+          <w:bCs/>
+          <w:sz w:val="14"/>
+          <w:szCs w:val="14"/>
+        </w:rPr>
+        <w:t>Aug</w:t>
+      </w:r>
+      <w:r>
+        <w:rPr>
+          <w:rFonts w:ascii="Avenir Book" w:hAnsi="Avenir Book" w:cs="Calibri"/>
+          <w:bCs/>
+          <w:sz w:val="14"/>
+          <w:szCs w:val="14"/>
+        </w:rPr>
+        <w:t xml:space="preserve"> 2023</w:t>
+      </w:r>
+    </w:p>
+    <w:p>
+      <w:pPr>
+        <w:tabs>
+          <w:tab w:val="left" w:pos="1800"/>
+        </w:tabs>
+        <w:contextualSpacing/>
+        <w:jc w:val="both"/>
+        <w:rPr>
+          <w:rFonts w:ascii="Avenir Book" w:hAnsi="Avenir Book" w:cs="Calibri"/>
+          <w:b/>
+          <w:bCs/>
+          <w:sz w:val="14"/>
+          <w:szCs w:val="14"/>
+        </w:rPr>
+      </w:pPr>
+      <w:r>
+        <w:rPr>
+          <w:rFonts w:ascii="Avenir Book" w:hAnsi="Avenir Book" w:cs="Calibri"/>
+          <w:b/>
+          <w:bCs/>
+          <w:sz w:val="14"/>
+          <w:szCs w:val="14"/>
+        </w:rPr>
+        <w:t>Web Content Specialist</w:t>
       </w:r>
     </w:p>
     <w:p>
@@ -1341,7 +1532,7 @@
           <w:sz w:val="14"/>
           <w:szCs w:val="14"/>
         </w:rPr>
-        <w:t>Managed website content and apps, ensuring content accuracy and resolving technical issues</w:t>
+        <w:t>Achieved an impressive 100% increase in clicks, impressions, and click-through-rate over a 6-month period by implementing strategic enhancements such as new copy, metadata optimization, navigation improvements, and best SEO practices</w:t>
       </w:r>
     </w:p>
     <w:p>
@@ -1374,47 +1565,7 @@
           <w:sz w:val="14"/>
           <w:szCs w:val="14"/>
         </w:rPr>
-        <w:t>Effectively</w:t>
-      </w:r>
-      <w:r>
-        <w:rPr>
-          <w:rFonts w:ascii="Avenir Book" w:hAnsi="Avenir Book" w:cs="Calibri"/>
-          <w:sz w:val="14"/>
-          <w:szCs w:val="14"/>
-        </w:rPr>
-        <w:t xml:space="preserve"> utilized Google </w:t>
-      </w:r>
-      <w:r>
-        <w:rPr>
-          <w:rFonts w:ascii="Avenir Book" w:hAnsi="Avenir Book" w:cs="Calibri"/>
-          <w:sz w:val="14"/>
-          <w:szCs w:val="14"/>
-        </w:rPr>
-        <w:t>(</w:t>
-      </w:r>
-      <w:r>
-        <w:rPr>
-          <w:rFonts w:ascii="Avenir Book" w:hAnsi="Avenir Book" w:cs="Calibri"/>
-          <w:sz w:val="14"/>
-          <w:szCs w:val="14"/>
-        </w:rPr>
-        <w:t>Analytics, My Business, and Ads</w:t>
-      </w:r>
-      <w:r>
-        <w:rPr>
-          <w:rFonts w:ascii="Avenir Book" w:hAnsi="Avenir Book" w:cs="Calibri"/>
-          <w:sz w:val="14"/>
-          <w:szCs w:val="14"/>
-        </w:rPr>
-        <w:t>)</w:t>
-      </w:r>
-      <w:r>
-        <w:rPr>
-          <w:rFonts w:ascii="Avenir Book" w:hAnsi="Avenir Book" w:cs="Calibri"/>
-          <w:sz w:val="14"/>
-          <w:szCs w:val="14"/>
-        </w:rPr>
-        <w:t xml:space="preserve"> to drive data-informed decisions and executed successful PPC campaigns</w:t>
+        <w:t>Utilized knowledge of HTML, CSS, JavaScript, and Shopify Liquid to maintain and advance website</w:t>
       </w:r>
     </w:p>
     <w:p>
@@ -1447,256 +1598,7 @@
           <w:sz w:val="14"/>
           <w:szCs w:val="14"/>
         </w:rPr>
-        <w:t>Managed content management systems including implementation, configuration, and maintenance</w:t>
-      </w:r>
-    </w:p>
-    <w:p>
-      <w:pPr>
-        <w:pStyle w:val="ListParagraph"/>
-        <w:tabs>
-          <w:tab w:val="left" w:pos="1800"/>
-        </w:tabs>
-        <w:ind w:left="360"/>
-        <w:jc w:val="both"/>
-        <w:rPr>
-          <w:rFonts w:ascii="Avenir Book" w:hAnsi="Avenir Book" w:cs="Calibri"/>
-          <w:b/>
-          <w:bCs/>
-          <w:sz w:val="14"/>
-          <w:szCs w:val="14"/>
-        </w:rPr>
-      </w:pPr>
-    </w:p>
-    <w:p>
-      <w:pPr>
-        <w:tabs>
-          <w:tab w:val="left" w:pos="1800"/>
-        </w:tabs>
-        <w:contextualSpacing/>
-        <w:jc w:val="both"/>
-        <w:rPr>
-          <w:rFonts w:ascii="Avenir Book" w:hAnsi="Avenir Book" w:cs="Calibri"/>
-          <w:sz w:val="14"/>
-          <w:szCs w:val="14"/>
-        </w:rPr>
-      </w:pPr>
-      <w:r>
-        <w:rPr>
-          <w:rFonts w:ascii="Avenir Book" w:hAnsi="Avenir Book" w:cs="Calibri"/>
-          <w:sz w:val="14"/>
-          <w:szCs w:val="14"/>
-        </w:rPr>
-        <w:t>ROOM SERVICE 360º</w:t>
-      </w:r>
-      <w:r>
-        <w:rPr>
-          <w:rFonts w:ascii="Avenir Book" w:hAnsi="Avenir Book" w:cs="Calibri"/>
-          <w:sz w:val="14"/>
-          <w:szCs w:val="14"/>
-        </w:rPr>
-        <w:t xml:space="preserve">, </w:t>
-      </w:r>
-      <w:r>
-        <w:rPr>
-          <w:rFonts w:ascii="Avenir Book" w:hAnsi="Avenir Book" w:cs="Calibri"/>
-          <w:sz w:val="14"/>
-          <w:szCs w:val="14"/>
-        </w:rPr>
-        <w:t>Philadelphia, PA</w:t>
-      </w:r>
-      <w:r>
-        <w:rPr>
-          <w:rFonts w:ascii="Avenir Book" w:hAnsi="Avenir Book" w:cs="Calibri"/>
-          <w:sz w:val="14"/>
-          <w:szCs w:val="14"/>
-        </w:rPr>
-        <w:tab/>
-      </w:r>
-      <w:r>
-        <w:rPr>
-          <w:rFonts w:ascii="Avenir Book" w:hAnsi="Avenir Book" w:cs="Calibri"/>
-          <w:sz w:val="14"/>
-          <w:szCs w:val="14"/>
-        </w:rPr>
-        <w:tab/>
-        <w:t xml:space="preserve">        </w:t>
-      </w:r>
-      <w:r>
-        <w:rPr>
-          <w:rFonts w:ascii="Avenir Book" w:hAnsi="Avenir Book" w:cs="Calibri"/>
-          <w:sz w:val="14"/>
-          <w:szCs w:val="14"/>
-        </w:rPr>
-        <w:t xml:space="preserve"> </w:t>
-      </w:r>
-      <w:r>
-        <w:rPr>
-          <w:rFonts w:ascii="Avenir Book" w:hAnsi="Avenir Book" w:cs="Calibri"/>
-          <w:sz w:val="14"/>
-          <w:szCs w:val="14"/>
-        </w:rPr>
-        <w:t xml:space="preserve">                      </w:t>
-      </w:r>
-      <w:r>
-        <w:rPr>
-          <w:rFonts w:ascii="Avenir Book" w:hAnsi="Avenir Book" w:cs="Calibri"/>
-          <w:sz w:val="14"/>
-          <w:szCs w:val="14"/>
-        </w:rPr>
-        <w:t xml:space="preserve">    </w:t>
-      </w:r>
-      <w:r>
-        <w:rPr>
-          <w:rFonts w:ascii="Avenir Book" w:hAnsi="Avenir Book" w:cs="Calibri"/>
-          <w:sz w:val="14"/>
-          <w:szCs w:val="14"/>
-        </w:rPr>
-        <w:tab/>
-        <w:t xml:space="preserve">    </w:t>
-      </w:r>
-      <w:r>
-        <w:rPr>
-          <w:rFonts w:ascii="Avenir Book" w:hAnsi="Avenir Book" w:cs="Calibri"/>
-          <w:sz w:val="14"/>
-          <w:szCs w:val="14"/>
-        </w:rPr>
-        <w:t xml:space="preserve">  </w:t>
-      </w:r>
-      <w:r>
-        <w:rPr>
-          <w:rFonts w:ascii="Avenir Book" w:hAnsi="Avenir Book" w:cs="Calibri"/>
-          <w:sz w:val="14"/>
-          <w:szCs w:val="14"/>
-        </w:rPr>
-        <w:tab/>
-      </w:r>
-      <w:r>
-        <w:rPr>
-          <w:rFonts w:ascii="Avenir Book" w:hAnsi="Avenir Book" w:cs="Calibri"/>
-          <w:sz w:val="14"/>
-          <w:szCs w:val="14"/>
-        </w:rPr>
-        <w:t xml:space="preserve">            </w:t>
-      </w:r>
-      <w:r>
-        <w:rPr>
-          <w:rFonts w:ascii="Avenir Book" w:hAnsi="Avenir Book" w:cs="Calibri"/>
-          <w:sz w:val="14"/>
-          <w:szCs w:val="14"/>
-        </w:rPr>
-        <w:t xml:space="preserve">  </w:t>
-      </w:r>
-      <w:r>
-        <w:rPr>
-          <w:rFonts w:ascii="Avenir Book" w:hAnsi="Avenir Book" w:cs="Calibri"/>
-          <w:sz w:val="14"/>
-          <w:szCs w:val="14"/>
-        </w:rPr>
-        <w:tab/>
-      </w:r>
-      <w:r>
-        <w:rPr>
-          <w:rFonts w:ascii="Avenir Book" w:hAnsi="Avenir Book" w:cs="Calibri"/>
-          <w:sz w:val="14"/>
-          <w:szCs w:val="14"/>
-        </w:rPr>
-        <w:tab/>
-      </w:r>
-      <w:r>
-        <w:rPr>
-          <w:rFonts w:ascii="Avenir Book" w:hAnsi="Avenir Book" w:cs="Calibri"/>
-          <w:sz w:val="14"/>
-          <w:szCs w:val="14"/>
-        </w:rPr>
-        <w:tab/>
-      </w:r>
-      <w:r>
-        <w:rPr>
-          <w:rFonts w:ascii="Avenir Book" w:hAnsi="Avenir Book" w:cs="Calibri"/>
-          <w:sz w:val="14"/>
-          <w:szCs w:val="14"/>
-        </w:rPr>
-        <w:t>Nov</w:t>
-      </w:r>
-      <w:r>
-        <w:rPr>
-          <w:rFonts w:ascii="Avenir Book" w:hAnsi="Avenir Book" w:cs="Calibri"/>
-          <w:sz w:val="14"/>
-          <w:szCs w:val="14"/>
-        </w:rPr>
-        <w:t xml:space="preserve"> 20</w:t>
-      </w:r>
-      <w:r>
-        <w:rPr>
-          <w:rFonts w:ascii="Avenir Book" w:hAnsi="Avenir Book" w:cs="Calibri"/>
-          <w:sz w:val="14"/>
-          <w:szCs w:val="14"/>
-        </w:rPr>
-        <w:t>2</w:t>
-      </w:r>
-      <w:r>
-        <w:rPr>
-          <w:rFonts w:ascii="Avenir Book" w:hAnsi="Avenir Book" w:cs="Calibri"/>
-          <w:sz w:val="14"/>
-          <w:szCs w:val="14"/>
-        </w:rPr>
-        <w:t>1</w:t>
-      </w:r>
-      <w:r>
-        <w:rPr>
-          <w:rFonts w:ascii="Avenir Book" w:hAnsi="Avenir Book" w:cs="Calibri"/>
-          <w:sz w:val="14"/>
-          <w:szCs w:val="14"/>
-        </w:rPr>
-        <w:t xml:space="preserve"> – </w:t>
-      </w:r>
-      <w:r>
-        <w:rPr>
-          <w:rFonts w:ascii="Avenir Book" w:hAnsi="Avenir Book" w:cs="Calibri"/>
-          <w:sz w:val="14"/>
-          <w:szCs w:val="14"/>
-        </w:rPr>
-        <w:t>Nov</w:t>
-      </w:r>
-      <w:r>
-        <w:rPr>
-          <w:rFonts w:ascii="Avenir Book" w:hAnsi="Avenir Book" w:cs="Calibri"/>
-          <w:sz w:val="14"/>
-          <w:szCs w:val="14"/>
-        </w:rPr>
-        <w:t xml:space="preserve"> 20</w:t>
-      </w:r>
-      <w:r>
-        <w:rPr>
-          <w:rFonts w:ascii="Avenir Book" w:hAnsi="Avenir Book" w:cs="Calibri"/>
-          <w:sz w:val="14"/>
-          <w:szCs w:val="14"/>
-        </w:rPr>
-        <w:t>22</w:t>
-      </w:r>
-    </w:p>
-    <w:p>
-      <w:pPr>
-        <w:tabs>
-          <w:tab w:val="left" w:pos="1800"/>
-        </w:tabs>
-        <w:contextualSpacing/>
-        <w:jc w:val="both"/>
-        <w:rPr>
-          <w:rFonts w:ascii="Avenir Book" w:hAnsi="Avenir Book" w:cs="Calibri"/>
-          <w:b/>
-          <w:sz w:val="14"/>
-          <w:szCs w:val="14"/>
-        </w:rPr>
-      </w:pPr>
-      <w:r>
-        <w:rPr>
-          <w:rFonts w:ascii="Avenir Book" w:hAnsi="Avenir Book" w:cs="Calibri"/>
-          <w:b/>
-          <w:sz w:val="14"/>
-          <w:szCs w:val="14"/>
-        </w:rPr>
-        <w:t>E-Commerce Content Specialist</w:t>
+        <w:t>Led a critical project overseeing the seamless website host migration from Shopify to Magento</w:t>
       </w:r>
     </w:p>
     <w:p>
@@ -1729,23 +1631,15 @@
           <w:sz w:val="14"/>
           <w:szCs w:val="14"/>
         </w:rPr>
-        <w:t xml:space="preserve">Managed luxury furniture brands including Porada, Bonaldo, Gamma Arredamenti, and Nicoline Italia, </w:t>
-      </w:r>
-      <w:r>
-        <w:rPr>
-          <w:rFonts w:ascii="Avenir Book" w:hAnsi="Avenir Book" w:cs="Calibri"/>
-          <w:sz w:val="14"/>
-          <w:szCs w:val="14"/>
-        </w:rPr>
-        <w:t>significantly expanding</w:t>
-      </w:r>
-      <w:r>
-        <w:rPr>
-          <w:rFonts w:ascii="Avenir Book" w:hAnsi="Avenir Book" w:cs="Calibri"/>
-          <w:sz w:val="14"/>
-          <w:szCs w:val="14"/>
-        </w:rPr>
-        <w:t xml:space="preserve"> product offerings</w:t>
+        <w:t>Designed a captivating</w:t>
+      </w:r>
+      <w:r>
+        <w:rPr>
+          <w:rFonts w:ascii="Avenir Book" w:hAnsi="Avenir Book" w:cs="Calibri"/>
+          <w:sz w:val="14"/>
+          <w:szCs w:val="14"/>
+        </w:rPr>
+        <w:t xml:space="preserve"> new homepage for the Magento site</w:t>
       </w:r>
     </w:p>
     <w:p>
@@ -1778,7 +1672,7 @@
           <w:sz w:val="14"/>
           <w:szCs w:val="14"/>
         </w:rPr>
-        <w:t>Introduced over 500 new products, skillfully creating and maintaining product detail pages in Magento</w:t>
+        <w:t>Nurtured business partnerships with NetElixir to strengthen SEO, site mapping, and content strategies</w:t>
       </w:r>
     </w:p>
     <w:p>
@@ -1811,7 +1705,7 @@
           <w:sz w:val="14"/>
           <w:szCs w:val="14"/>
         </w:rPr>
-        <w:t>Excelled in content curation, aligning published content with brand identity and best SEO practices</w:t>
+        <w:t>Managed website content and apps, ensuring content accuracy and resolving technical issues</w:t>
       </w:r>
     </w:p>
     <w:p>
@@ -1844,7 +1738,47 @@
           <w:sz w:val="14"/>
           <w:szCs w:val="14"/>
         </w:rPr>
-        <w:t>Utilized Adobe Photoshop for image editing and PDF spec sheet creation</w:t>
+        <w:t>Effectively</w:t>
+      </w:r>
+      <w:r>
+        <w:rPr>
+          <w:rFonts w:ascii="Avenir Book" w:hAnsi="Avenir Book" w:cs="Calibri"/>
+          <w:sz w:val="14"/>
+          <w:szCs w:val="14"/>
+        </w:rPr>
+        <w:t xml:space="preserve"> utilized Google </w:t>
+      </w:r>
+      <w:r>
+        <w:rPr>
+          <w:rFonts w:ascii="Avenir Book" w:hAnsi="Avenir Book" w:cs="Calibri"/>
+          <w:sz w:val="14"/>
+          <w:szCs w:val="14"/>
+        </w:rPr>
+        <w:t>(</w:t>
+      </w:r>
+      <w:r>
+        <w:rPr>
+          <w:rFonts w:ascii="Avenir Book" w:hAnsi="Avenir Book" w:cs="Calibri"/>
+          <w:sz w:val="14"/>
+          <w:szCs w:val="14"/>
+        </w:rPr>
+        <w:t>Analytics, My Business, and Ads</w:t>
+      </w:r>
+      <w:r>
+        <w:rPr>
+          <w:rFonts w:ascii="Avenir Book" w:hAnsi="Avenir Book" w:cs="Calibri"/>
+          <w:sz w:val="14"/>
+          <w:szCs w:val="14"/>
+        </w:rPr>
+        <w:t>)</w:t>
+      </w:r>
+      <w:r>
+        <w:rPr>
+          <w:rFonts w:ascii="Avenir Book" w:hAnsi="Avenir Book" w:cs="Calibri"/>
+          <w:sz w:val="14"/>
+          <w:szCs w:val="14"/>
+        </w:rPr>
+        <w:t xml:space="preserve"> to drive data-informed decisions and executed successful PPC campaigns</w:t>
       </w:r>
     </w:p>
     <w:p>
@@ -1877,7 +1811,256 @@
           <w:sz w:val="14"/>
           <w:szCs w:val="14"/>
         </w:rPr>
-        <w:t>Played a pivotal role in configuring product filters and sorting mechanisms to enhance user experience</w:t>
+        <w:t>Managed content management systems including implementation, configuration, and maintenance</w:t>
+      </w:r>
+    </w:p>
+    <w:p>
+      <w:pPr>
+        <w:pStyle w:val="ListParagraph"/>
+        <w:tabs>
+          <w:tab w:val="left" w:pos="1800"/>
+        </w:tabs>
+        <w:ind w:left="360"/>
+        <w:jc w:val="both"/>
+        <w:rPr>
+          <w:rFonts w:ascii="Avenir Book" w:hAnsi="Avenir Book" w:cs="Calibri"/>
+          <w:b/>
+          <w:bCs/>
+          <w:sz w:val="14"/>
+          <w:szCs w:val="14"/>
+        </w:rPr>
+      </w:pPr>
+    </w:p>
+    <w:p>
+      <w:pPr>
+        <w:tabs>
+          <w:tab w:val="left" w:pos="1800"/>
+        </w:tabs>
+        <w:contextualSpacing/>
+        <w:jc w:val="both"/>
+        <w:rPr>
+          <w:rFonts w:ascii="Avenir Book" w:hAnsi="Avenir Book" w:cs="Calibri"/>
+          <w:sz w:val="14"/>
+          <w:szCs w:val="14"/>
+        </w:rPr>
+      </w:pPr>
+      <w:r>
+        <w:rPr>
+          <w:rFonts w:ascii="Avenir Book" w:hAnsi="Avenir Book" w:cs="Calibri"/>
+          <w:sz w:val="14"/>
+          <w:szCs w:val="14"/>
+        </w:rPr>
+        <w:t>ROOM SERVICE 360º</w:t>
+      </w:r>
+      <w:r>
+        <w:rPr>
+          <w:rFonts w:ascii="Avenir Book" w:hAnsi="Avenir Book" w:cs="Calibri"/>
+          <w:sz w:val="14"/>
+          <w:szCs w:val="14"/>
+        </w:rPr>
+        <w:t xml:space="preserve">, </w:t>
+      </w:r>
+      <w:r>
+        <w:rPr>
+          <w:rFonts w:ascii="Avenir Book" w:hAnsi="Avenir Book" w:cs="Calibri"/>
+          <w:sz w:val="14"/>
+          <w:szCs w:val="14"/>
+        </w:rPr>
+        <w:t>Philadelphia, PA</w:t>
+      </w:r>
+      <w:r>
+        <w:rPr>
+          <w:rFonts w:ascii="Avenir Book" w:hAnsi="Avenir Book" w:cs="Calibri"/>
+          <w:sz w:val="14"/>
+          <w:szCs w:val="14"/>
+        </w:rPr>
+        <w:tab/>
+      </w:r>
+      <w:r>
+        <w:rPr>
+          <w:rFonts w:ascii="Avenir Book" w:hAnsi="Avenir Book" w:cs="Calibri"/>
+          <w:sz w:val="14"/>
+          <w:szCs w:val="14"/>
+        </w:rPr>
+        <w:tab/>
+        <w:t xml:space="preserve">        </w:t>
+      </w:r>
+      <w:r>
+        <w:rPr>
+          <w:rFonts w:ascii="Avenir Book" w:hAnsi="Avenir Book" w:cs="Calibri"/>
+          <w:sz w:val="14"/>
+          <w:szCs w:val="14"/>
+        </w:rPr>
+        <w:t xml:space="preserve"> </w:t>
+      </w:r>
+      <w:r>
+        <w:rPr>
+          <w:rFonts w:ascii="Avenir Book" w:hAnsi="Avenir Book" w:cs="Calibri"/>
+          <w:sz w:val="14"/>
+          <w:szCs w:val="14"/>
+        </w:rPr>
+        <w:t xml:space="preserve">                      </w:t>
+      </w:r>
+      <w:r>
+        <w:rPr>
+          <w:rFonts w:ascii="Avenir Book" w:hAnsi="Avenir Book" w:cs="Calibri"/>
+          <w:sz w:val="14"/>
+          <w:szCs w:val="14"/>
+        </w:rPr>
+        <w:t xml:space="preserve">    </w:t>
+      </w:r>
+      <w:r>
+        <w:rPr>
+          <w:rFonts w:ascii="Avenir Book" w:hAnsi="Avenir Book" w:cs="Calibri"/>
+          <w:sz w:val="14"/>
+          <w:szCs w:val="14"/>
+        </w:rPr>
+        <w:tab/>
+        <w:t xml:space="preserve">    </w:t>
+      </w:r>
+      <w:r>
+        <w:rPr>
+          <w:rFonts w:ascii="Avenir Book" w:hAnsi="Avenir Book" w:cs="Calibri"/>
+          <w:sz w:val="14"/>
+          <w:szCs w:val="14"/>
+        </w:rPr>
+        <w:t xml:space="preserve">  </w:t>
+      </w:r>
+      <w:r>
+        <w:rPr>
+          <w:rFonts w:ascii="Avenir Book" w:hAnsi="Avenir Book" w:cs="Calibri"/>
+          <w:sz w:val="14"/>
+          <w:szCs w:val="14"/>
+        </w:rPr>
+        <w:tab/>
+      </w:r>
+      <w:r>
+        <w:rPr>
+          <w:rFonts w:ascii="Avenir Book" w:hAnsi="Avenir Book" w:cs="Calibri"/>
+          <w:sz w:val="14"/>
+          <w:szCs w:val="14"/>
+        </w:rPr>
+        <w:t xml:space="preserve">            </w:t>
+      </w:r>
+      <w:r>
+        <w:rPr>
+          <w:rFonts w:ascii="Avenir Book" w:hAnsi="Avenir Book" w:cs="Calibri"/>
+          <w:sz w:val="14"/>
+          <w:szCs w:val="14"/>
+        </w:rPr>
+        <w:t xml:space="preserve">  </w:t>
+      </w:r>
+      <w:r>
+        <w:rPr>
+          <w:rFonts w:ascii="Avenir Book" w:hAnsi="Avenir Book" w:cs="Calibri"/>
+          <w:sz w:val="14"/>
+          <w:szCs w:val="14"/>
+        </w:rPr>
+        <w:tab/>
+      </w:r>
+      <w:r>
+        <w:rPr>
+          <w:rFonts w:ascii="Avenir Book" w:hAnsi="Avenir Book" w:cs="Calibri"/>
+          <w:sz w:val="14"/>
+          <w:szCs w:val="14"/>
+        </w:rPr>
+        <w:tab/>
+      </w:r>
+      <w:r>
+        <w:rPr>
+          <w:rFonts w:ascii="Avenir Book" w:hAnsi="Avenir Book" w:cs="Calibri"/>
+          <w:sz w:val="14"/>
+          <w:szCs w:val="14"/>
+        </w:rPr>
+        <w:tab/>
+      </w:r>
+      <w:r>
+        <w:rPr>
+          <w:rFonts w:ascii="Avenir Book" w:hAnsi="Avenir Book" w:cs="Calibri"/>
+          <w:sz w:val="14"/>
+          <w:szCs w:val="14"/>
+        </w:rPr>
+        <w:t>Nov</w:t>
+      </w:r>
+      <w:r>
+        <w:rPr>
+          <w:rFonts w:ascii="Avenir Book" w:hAnsi="Avenir Book" w:cs="Calibri"/>
+          <w:sz w:val="14"/>
+          <w:szCs w:val="14"/>
+        </w:rPr>
+        <w:t xml:space="preserve"> 20</w:t>
+      </w:r>
+      <w:r>
+        <w:rPr>
+          <w:rFonts w:ascii="Avenir Book" w:hAnsi="Avenir Book" w:cs="Calibri"/>
+          <w:sz w:val="14"/>
+          <w:szCs w:val="14"/>
+        </w:rPr>
+        <w:t>2</w:t>
+      </w:r>
+      <w:r>
+        <w:rPr>
+          <w:rFonts w:ascii="Avenir Book" w:hAnsi="Avenir Book" w:cs="Calibri"/>
+          <w:sz w:val="14"/>
+          <w:szCs w:val="14"/>
+        </w:rPr>
+        <w:t>1</w:t>
+      </w:r>
+      <w:r>
+        <w:rPr>
+          <w:rFonts w:ascii="Avenir Book" w:hAnsi="Avenir Book" w:cs="Calibri"/>
+          <w:sz w:val="14"/>
+          <w:szCs w:val="14"/>
+        </w:rPr>
+        <w:t xml:space="preserve"> – </w:t>
+      </w:r>
+      <w:r>
+        <w:rPr>
+          <w:rFonts w:ascii="Avenir Book" w:hAnsi="Avenir Book" w:cs="Calibri"/>
+          <w:sz w:val="14"/>
+          <w:szCs w:val="14"/>
+        </w:rPr>
+        <w:t>Nov</w:t>
+      </w:r>
+      <w:r>
+        <w:rPr>
+          <w:rFonts w:ascii="Avenir Book" w:hAnsi="Avenir Book" w:cs="Calibri"/>
+          <w:sz w:val="14"/>
+          <w:szCs w:val="14"/>
+        </w:rPr>
+        <w:t xml:space="preserve"> 20</w:t>
+      </w:r>
+      <w:r>
+        <w:rPr>
+          <w:rFonts w:ascii="Avenir Book" w:hAnsi="Avenir Book" w:cs="Calibri"/>
+          <w:sz w:val="14"/>
+          <w:szCs w:val="14"/>
+        </w:rPr>
+        <w:t>22</w:t>
+      </w:r>
+    </w:p>
+    <w:p>
+      <w:pPr>
+        <w:tabs>
+          <w:tab w:val="left" w:pos="1800"/>
+        </w:tabs>
+        <w:contextualSpacing/>
+        <w:jc w:val="both"/>
+        <w:rPr>
+          <w:rFonts w:ascii="Avenir Book" w:hAnsi="Avenir Book" w:cs="Calibri"/>
+          <w:b/>
+          <w:sz w:val="14"/>
+          <w:szCs w:val="14"/>
+        </w:rPr>
+      </w:pPr>
+      <w:r>
+        <w:rPr>
+          <w:rFonts w:ascii="Avenir Book" w:hAnsi="Avenir Book" w:cs="Calibri"/>
+          <w:b/>
+          <w:sz w:val="14"/>
+          <w:szCs w:val="14"/>
+        </w:rPr>
+        <w:t>E-Commerce Content Specialist</w:t>
       </w:r>
     </w:p>
     <w:p>
@@ -1910,175 +2093,23 @@
           <w:sz w:val="14"/>
           <w:szCs w:val="14"/>
         </w:rPr>
-        <w:t>Authored SEO-optimized blog content using WordPress</w:t>
-      </w:r>
-    </w:p>
-    <w:p>
-      <w:pPr>
-        <w:tabs>
-          <w:tab w:val="right" w:pos="9360"/>
-        </w:tabs>
-        <w:jc w:val="both"/>
-        <w:rPr>
-          <w:rFonts w:ascii="Avenir Book" w:hAnsi="Avenir Book" w:cs="Calibri"/>
-          <w:bCs/>
-          <w:sz w:val="14"/>
-          <w:szCs w:val="14"/>
-        </w:rPr>
-      </w:pPr>
-    </w:p>
-    <w:p>
-      <w:pPr>
-        <w:tabs>
-          <w:tab w:val="left" w:pos="1800"/>
-        </w:tabs>
-        <w:contextualSpacing/>
-        <w:jc w:val="both"/>
-        <w:rPr>
-          <w:rFonts w:ascii="Avenir Book" w:hAnsi="Avenir Book" w:cs="Calibri"/>
-          <w:sz w:val="14"/>
-          <w:szCs w:val="14"/>
-        </w:rPr>
-      </w:pPr>
-      <w:r>
-        <w:rPr>
-          <w:rFonts w:ascii="Avenir Book" w:hAnsi="Avenir Book" w:cs="Calibri"/>
-          <w:sz w:val="14"/>
-          <w:szCs w:val="14"/>
-        </w:rPr>
-        <w:t>ESSENDANT, Philadelphia, PA</w:t>
-      </w:r>
-      <w:r>
-        <w:rPr>
-          <w:rFonts w:ascii="Avenir Book" w:hAnsi="Avenir Book" w:cs="Calibri"/>
-          <w:sz w:val="14"/>
-          <w:szCs w:val="14"/>
-        </w:rPr>
-        <w:tab/>
-      </w:r>
-      <w:r>
-        <w:rPr>
-          <w:rFonts w:ascii="Avenir Book" w:hAnsi="Avenir Book" w:cs="Calibri"/>
-          <w:sz w:val="14"/>
-          <w:szCs w:val="14"/>
-        </w:rPr>
-        <w:tab/>
-        <w:t xml:space="preserve">                                   </w:t>
-      </w:r>
-      <w:r>
-        <w:rPr>
-          <w:rFonts w:ascii="Avenir Book" w:hAnsi="Avenir Book" w:cs="Calibri"/>
-          <w:sz w:val="14"/>
-          <w:szCs w:val="14"/>
-        </w:rPr>
-        <w:tab/>
-        <w:t xml:space="preserve">      </w:t>
-      </w:r>
-      <w:r>
-        <w:rPr>
-          <w:rFonts w:ascii="Avenir Book" w:hAnsi="Avenir Book" w:cs="Calibri"/>
-          <w:sz w:val="14"/>
-          <w:szCs w:val="14"/>
-        </w:rPr>
-        <w:tab/>
-        <w:t xml:space="preserve">             </w:t>
-      </w:r>
-      <w:r>
-        <w:rPr>
-          <w:rFonts w:ascii="Avenir Book" w:hAnsi="Avenir Book" w:cs="Calibri"/>
-          <w:sz w:val="14"/>
-          <w:szCs w:val="14"/>
-        </w:rPr>
-        <w:tab/>
-      </w:r>
-      <w:r>
-        <w:rPr>
-          <w:rFonts w:ascii="Avenir Book" w:hAnsi="Avenir Book" w:cs="Calibri"/>
-          <w:sz w:val="14"/>
-          <w:szCs w:val="14"/>
-        </w:rPr>
-        <w:tab/>
-      </w:r>
-      <w:r>
-        <w:rPr>
-          <w:rFonts w:ascii="Avenir Book" w:hAnsi="Avenir Book" w:cs="Calibri"/>
-          <w:sz w:val="14"/>
-          <w:szCs w:val="14"/>
-        </w:rPr>
-        <w:tab/>
-      </w:r>
-      <w:r>
-        <w:rPr>
-          <w:rFonts w:ascii="Avenir Book" w:hAnsi="Avenir Book" w:cs="Calibri"/>
-          <w:sz w:val="14"/>
-          <w:szCs w:val="14"/>
-        </w:rPr>
-        <w:tab/>
-      </w:r>
-      <w:r>
-        <w:rPr>
-          <w:rFonts w:ascii="Avenir Book" w:hAnsi="Avenir Book" w:cs="Calibri"/>
-          <w:sz w:val="14"/>
-          <w:szCs w:val="14"/>
-        </w:rPr>
-        <w:t>Mar</w:t>
-      </w:r>
-      <w:r>
-        <w:rPr>
-          <w:rFonts w:ascii="Avenir Book" w:hAnsi="Avenir Book" w:cs="Calibri"/>
-          <w:sz w:val="14"/>
-          <w:szCs w:val="14"/>
-        </w:rPr>
-        <w:t xml:space="preserve"> 2018 – </w:t>
-      </w:r>
-      <w:r>
-        <w:rPr>
-          <w:rFonts w:ascii="Avenir Book" w:hAnsi="Avenir Book" w:cs="Calibri"/>
-          <w:sz w:val="14"/>
-          <w:szCs w:val="14"/>
-        </w:rPr>
-        <w:t>Aug</w:t>
-      </w:r>
-      <w:r>
-        <w:rPr>
-          <w:rFonts w:ascii="Avenir Book" w:hAnsi="Avenir Book" w:cs="Calibri"/>
-          <w:sz w:val="14"/>
-          <w:szCs w:val="14"/>
-        </w:rPr>
-        <w:t xml:space="preserve"> 2019</w:t>
-      </w:r>
-    </w:p>
-    <w:p>
-      <w:pPr>
-        <w:tabs>
-          <w:tab w:val="left" w:pos="1800"/>
-        </w:tabs>
-        <w:contextualSpacing/>
-        <w:jc w:val="both"/>
-        <w:rPr>
-          <w:rFonts w:ascii="Avenir Book" w:hAnsi="Avenir Book" w:cs="Calibri"/>
-          <w:b/>
-          <w:sz w:val="14"/>
-          <w:szCs w:val="14"/>
-        </w:rPr>
-      </w:pPr>
-      <w:r>
-        <w:rPr>
-          <w:rFonts w:ascii="Avenir Book" w:hAnsi="Avenir Book" w:cs="Calibri"/>
-          <w:b/>
-          <w:sz w:val="14"/>
-          <w:szCs w:val="14"/>
-        </w:rPr>
-        <w:t>Marketing and Catalog</w:t>
-      </w:r>
-      <w:r>
-        <w:rPr>
-          <w:rFonts w:ascii="Avenir Book" w:hAnsi="Avenir Book" w:cs="Calibri"/>
-          <w:b/>
-          <w:sz w:val="14"/>
-          <w:szCs w:val="14"/>
-        </w:rPr>
-        <w:t xml:space="preserve"> Content Specialist</w:t>
+        <w:t xml:space="preserve">Managed luxury furniture brands including Porada, Bonaldo, Gamma Arredamenti, and Nicoline Italia, </w:t>
+      </w:r>
+      <w:r>
+        <w:rPr>
+          <w:rFonts w:ascii="Avenir Book" w:hAnsi="Avenir Book" w:cs="Calibri"/>
+          <w:sz w:val="14"/>
+          <w:szCs w:val="14"/>
+        </w:rPr>
+        <w:t>significantly expanding</w:t>
+      </w:r>
+      <w:r>
+        <w:rPr>
+          <w:rFonts w:ascii="Avenir Book" w:hAnsi="Avenir Book" w:cs="Calibri"/>
+          <w:sz w:val="14"/>
+          <w:szCs w:val="14"/>
+        </w:rPr>
+        <w:t xml:space="preserve"> product offerings</w:t>
       </w:r>
     </w:p>
     <w:p>
@@ -2111,7 +2142,7 @@
           <w:sz w:val="14"/>
           <w:szCs w:val="14"/>
         </w:rPr>
-        <w:t>Spearheaded a 20% improvement in product data completeness through the implementation of an enhanced content loading process</w:t>
+        <w:t>Introduced over 500 new products, skillfully creating and maintaining product detail pages in Magento</w:t>
       </w:r>
     </w:p>
     <w:p>
@@ -2144,7 +2175,7 @@
           <w:sz w:val="14"/>
           <w:szCs w:val="14"/>
         </w:rPr>
-        <w:t>Streamlined workflow, coordinating with IT to optimize data mirroring processes, saving 5 hours per week</w:t>
+        <w:t>Excelled in content curation, aligning published content with brand identity and best SEO practices</w:t>
       </w:r>
     </w:p>
     <w:p>
@@ -2177,7 +2208,7 @@
           <w:sz w:val="14"/>
           <w:szCs w:val="14"/>
         </w:rPr>
-        <w:t>Successfully onboarded over 10,000 SKUs of new product lines and brands</w:t>
+        <w:t>Utilized Adobe Photoshop for image editing and PDF spec sheet creation</w:t>
       </w:r>
     </w:p>
     <w:p>
@@ -2210,7 +2241,7 @@
           <w:sz w:val="14"/>
           <w:szCs w:val="14"/>
         </w:rPr>
-        <w:t>Played a pivotal role in managing Prop 65 data, preventing a potential loss of over $5,000,000 in sales</w:t>
+        <w:t>Played a pivotal role in configuring product filters and sorting mechanisms to enhance user experience</w:t>
       </w:r>
     </w:p>
     <w:p>
@@ -2243,40 +2274,7 @@
           <w:sz w:val="14"/>
           <w:szCs w:val="14"/>
         </w:rPr>
-        <w:t>Leveraged data analysis to provide actionable insights to upper management</w:t>
-      </w:r>
-    </w:p>
-    <w:p>
-      <w:pPr>
-        <w:pStyle w:val="ListParagraph"/>
-        <w:widowControl w:val="0"/>
-        <w:numPr>
-          <w:ilvl w:val="0"/>
-          <w:numId w:val="14"/>
-        </w:numPr>
-        <w:pBdr>
-          <w:top w:val="nil"/>
-          <w:left w:val="nil"/>
-          <w:bottom w:val="nil"/>
-          <w:right w:val="nil"/>
-          <w:between w:val="nil"/>
-          <w:bar w:val="nil"/>
-        </w:pBdr>
-        <w:contextualSpacing w:val="0"/>
-        <w:jc w:val="both"/>
-        <w:rPr>
-          <w:rFonts w:ascii="Avenir Book" w:hAnsi="Avenir Book" w:cs="Calibri"/>
-          <w:sz w:val="14"/>
-          <w:szCs w:val="14"/>
-        </w:rPr>
-      </w:pPr>
-      <w:r>
-        <w:rPr>
-          <w:rFonts w:ascii="Avenir Book" w:hAnsi="Avenir Book" w:cs="Calibri"/>
-          <w:sz w:val="14"/>
-          <w:szCs w:val="14"/>
-        </w:rPr>
-        <w:t>Contributed to email marketing campaigns, providing content, images, and banner creation support</w:t>
+        <w:t>Authored SEO-optimized blog content using WordPress</w:t>
       </w:r>
     </w:p>
     <w:p>
@@ -2284,7 +2282,6 @@
         <w:tabs>
           <w:tab w:val="left" w:pos="1800"/>
         </w:tabs>
-        <w:jc w:val="center"/>
         <w:rPr>
           <w:rFonts w:ascii="Avenir Book" w:hAnsi="Avenir Book" w:cs="Calibri"/>
           <w:bCs/>
@@ -2995,7 +2992,39 @@
           <w:sz w:val="14"/>
           <w:szCs w:val="14"/>
         </w:rPr>
-        <w:t>Advanced: Adobe Photoshop, Broadleaf, Facebook Ads, PPC, Unix, Sage</w:t>
+        <w:t>Advanced: Adobe Photoshop,</w:t>
+      </w:r>
+      <w:r>
+        <w:rPr>
+          <w:rFonts w:ascii="Avenir Book" w:hAnsi="Avenir Book" w:cs="Calibri"/>
+          <w:sz w:val="14"/>
+          <w:szCs w:val="14"/>
+        </w:rPr>
+        <w:t xml:space="preserve"> Adobe Workfront,</w:t>
+      </w:r>
+      <w:r>
+        <w:rPr>
+          <w:rFonts w:ascii="Avenir Book" w:hAnsi="Avenir Book" w:cs="Calibri"/>
+          <w:sz w:val="14"/>
+          <w:szCs w:val="14"/>
+        </w:rPr>
+        <w:t xml:space="preserve"> Broadleaf, Facebook Ads, </w:t>
+      </w:r>
+      <w:r>
+        <w:rPr>
+          <w:rFonts w:ascii="Avenir Book" w:hAnsi="Avenir Book" w:cs="Calibri"/>
+          <w:sz w:val="14"/>
+          <w:szCs w:val="14"/>
+        </w:rPr>
+        <w:t xml:space="preserve">JIRA, </w:t>
+      </w:r>
+      <w:r>
+        <w:rPr>
+          <w:rFonts w:ascii="Avenir Book" w:hAnsi="Avenir Book" w:cs="Calibri"/>
+          <w:sz w:val="14"/>
+          <w:szCs w:val="14"/>
+        </w:rPr>
+        <w:t>PPC, Unix, Sage</w:t>
       </w:r>
     </w:p>
     <w:p>
@@ -3058,7 +3087,7 @@
 </file>
 
 <file path=word/numbering.xml><?xml version="1.0" encoding="utf-8"?>
-<w:numbering xmlns:wpc="http://schemas.microsoft.com/office/word/2010/wordprocessingCanvas" xmlns:cx="http://schemas.microsoft.com/office/drawing/2014/chartex" xmlns:cx1="http://schemas.microsoft.com/office/drawing/2015/9/8/chartex" xmlns:cx2="http://schemas.microsoft.com/office/drawing/2015/10/21/chartex" xmlns:cx3="http://schemas.microsoft.com/office/drawing/2016/5/9/chartex" xmlns:cx4="http://schemas.microsoft.com/office/drawing/2016/5/10/chartex" xmlns:cx5="http://schemas.microsoft.com/office/drawing/2016/5/11/chartex" xmlns:cx6="http://schemas.microsoft.com/office/drawing/2016/5/12/chartex" xmlns:cx7="http://schemas.microsoft.com/office/drawing/2016/5/13/chartex" xmlns:cx8="http://schemas.microsoft.com/office/drawing/2016/5/14/chartex" xmlns:mc="http://schemas.openxmlformats.org/markup-compatibility/2006" xmlns:aink="http://schemas.microsoft.com/office/drawing/2016/ink" xmlns:am3d="http://schemas.microsoft.com/office/drawing/2017/model3d" xmlns:o="urn:schemas-microsoft-com:office:office" xmlns:oel="http://schemas.microsoft.com/office/2019/extlst" xmlns:r="http://schemas.openxmlformats.org/officeDocument/2006/relationships" xmlns:m="http://schemas.openxmlformats.org/officeDocument/2006/math" xmlns:v="urn:schemas-microsoft-com:vml" xmlns:wp14="http://schemas.microsoft.com/office/word/2010/wordprocessingDrawing" xmlns:wp="http://schemas.openxmlformats.org/drawingml/2006/wordprocessingDrawing" xmlns:w10="urn:schemas-microsoft-com:office:word" xmlns:w="http://schemas.openxmlformats.org/wordprocessingml/2006/main" xmlns:w14="http://schemas.microsoft.com/office/word/2010/wordml" xmlns:w15="http://schemas.microsoft.com/office/word/2012/wordml" xmlns:w16cex="http://schemas.microsoft.com/office/word/2018/wordml/cex" xmlns:w16cid="http://schemas.microsoft.com/office/word/2016/wordml/cid" xmlns:w16="http://schemas.microsoft.com/office/word/2018/wordml" xmlns:w16sdtdh="http://schemas.microsoft.com/office/word/2020/wordml/sdtdatahash" xmlns:w16se="http://schemas.microsoft.com/office/word/2015/wordml/symex" xmlns:wpg="http://schemas.microsoft.com/office/word/2010/wordprocessingGroup" xmlns:wpi="http://schemas.microsoft.com/office/word/2010/wordprocessingInk" xmlns:wne="http://schemas.microsoft.com/office/word/2006/wordml" xmlns:wps="http://schemas.microsoft.com/office/word/2010/wordprocessingShape" mc:Ignorable="w14 w15 w16se w16cid w16 w16cex w16sdtdh wp14">
+<w:numbering xmlns:wpc="http://schemas.microsoft.com/office/word/2010/wordprocessingCanvas" xmlns:cx="http://schemas.microsoft.com/office/drawing/2014/chartex" xmlns:cx1="http://schemas.microsoft.com/office/drawing/2015/9/8/chartex" xmlns:cx2="http://schemas.microsoft.com/office/drawing/2015/10/21/chartex" xmlns:cx3="http://schemas.microsoft.com/office/drawing/2016/5/9/chartex" xmlns:cx4="http://schemas.microsoft.com/office/drawing/2016/5/10/chartex" xmlns:cx5="http://schemas.microsoft.com/office/drawing/2016/5/11/chartex" xmlns:cx6="http://schemas.microsoft.com/office/drawing/2016/5/12/chartex" xmlns:cx7="http://schemas.microsoft.com/office/drawing/2016/5/13/chartex" xmlns:cx8="http://schemas.microsoft.com/office/drawing/2016/5/14/chartex" xmlns:mc="http://schemas.openxmlformats.org/markup-compatibility/2006" xmlns:aink="http://schemas.microsoft.com/office/drawing/2016/ink" xmlns:am3d="http://schemas.microsoft.com/office/drawing/2017/model3d" xmlns:o="urn:schemas-microsoft-com:office:office" xmlns:oel="http://schemas.microsoft.com/office/2019/extlst" xmlns:r="http://schemas.openxmlformats.org/officeDocument/2006/relationships" xmlns:m="http://schemas.openxmlformats.org/officeDocument/2006/math" xmlns:v="urn:schemas-microsoft-com:vml" xmlns:wp14="http://schemas.microsoft.com/office/word/2010/wordprocessingDrawing" xmlns:wp="http://schemas.openxmlformats.org/drawingml/2006/wordprocessingDrawing" xmlns:w10="urn:schemas-microsoft-com:office:word" xmlns:w="http://schemas.openxmlformats.org/wordprocessingml/2006/main" xmlns:w14="http://schemas.microsoft.com/office/word/2010/wordml" xmlns:w15="http://schemas.microsoft.com/office/word/2012/wordml" xmlns:w16cex="http://schemas.microsoft.com/office/word/2018/wordml/cex" xmlns:w16cid="http://schemas.microsoft.com/office/word/2016/wordml/cid" xmlns:w16="http://schemas.microsoft.com/office/word/2018/wordml" xmlns:w16du="http://schemas.microsoft.com/office/word/2023/wordml/word16du" xmlns:w16sdtdh="http://schemas.microsoft.com/office/word/2020/wordml/sdtdatahash" xmlns:w16sdtfl="http://schemas.microsoft.com/office/word/2024/wordml/sdtformatlock" xmlns:w16se="http://schemas.microsoft.com/office/word/2015/wordml/symex" xmlns:wpg="http://schemas.microsoft.com/office/word/2010/wordprocessingGroup" xmlns:wpi="http://schemas.microsoft.com/office/word/2010/wordprocessingInk" xmlns:wne="http://schemas.microsoft.com/office/word/2006/wordml" xmlns:wps="http://schemas.microsoft.com/office/word/2010/wordprocessingShape" mc:Ignorable="w14 w15 w16se w16cid w16 w16cex w16sdtdh w16sdtfl w16du wp14">
   <w:abstractNum w:abstractNumId="0" w15:restartNumberingAfterBreak="0">
     <w:nsid w:val="02DC4F79"/>
     <w:multiLevelType w:val="hybridMultilevel"/>
@@ -4687,7 +4716,7 @@
 </file>
 
 <file path=word/styles.xml><?xml version="1.0" encoding="utf-8"?>
-<w:styles xmlns:mc="http://schemas.openxmlformats.org/markup-compatibility/2006" xmlns:r="http://schemas.openxmlformats.org/officeDocument/2006/relationships" xmlns:w="http://schemas.openxmlformats.org/wordprocessingml/2006/main" xmlns:w14="http://schemas.microsoft.com/office/word/2010/wordml" xmlns:w15="http://schemas.microsoft.com/office/word/2012/wordml" xmlns:w16cex="http://schemas.microsoft.com/office/word/2018/wordml/cex" xmlns:w16cid="http://schemas.microsoft.com/office/word/2016/wordml/cid" xmlns:w16="http://schemas.microsoft.com/office/word/2018/wordml" xmlns:w16sdtdh="http://schemas.microsoft.com/office/word/2020/wordml/sdtdatahash" xmlns:w16se="http://schemas.microsoft.com/office/word/2015/wordml/symex" mc:Ignorable="w14 w15 w16se w16cid w16 w16cex w16sdtdh">
+<w:styles xmlns:mc="http://schemas.openxmlformats.org/markup-compatibility/2006" xmlns:r="http://schemas.openxmlformats.org/officeDocument/2006/relationships" xmlns:w="http://schemas.openxmlformats.org/wordprocessingml/2006/main" xmlns:w14="http://schemas.microsoft.com/office/word/2010/wordml" xmlns:w15="http://schemas.microsoft.com/office/word/2012/wordml" xmlns:w16cex="http://schemas.microsoft.com/office/word/2018/wordml/cex" xmlns:w16cid="http://schemas.microsoft.com/office/word/2016/wordml/cid" xmlns:w16="http://schemas.microsoft.com/office/word/2018/wordml" xmlns:w16du="http://schemas.microsoft.com/office/word/2023/wordml/word16du" xmlns:w16sdtdh="http://schemas.microsoft.com/office/word/2020/wordml/sdtdatahash" xmlns:w16sdtfl="http://schemas.microsoft.com/office/word/2024/wordml/sdtformatlock" xmlns:w16se="http://schemas.microsoft.com/office/word/2015/wordml/symex" mc:Ignorable="w14 w15 w16se w16cid w16 w16cex w16sdtdh w16sdtfl w16du">
   <w:docDefaults>
     <w:rPrDefault>
       <w:rPr>

</xml_diff>